<commit_message>
Lab1 + Otchet [Updated]
</commit_message>
<xml_diff>
--- a/Отчёт lab 1.docx
+++ b/Отчёт lab 1.docx
@@ -2263,7 +2263,7 @@
           <w:rFonts w:ascii="Times New Roman" w:eastAsia="Times New Roman" w:hAnsi="Times New Roman"/>
           <w:sz w:val="28"/>
           <w:szCs w:val="24"/>
-          <w:lang w:eastAsia="ru-RU"/>
+          <w:lang w:val="en-US" w:eastAsia="ru-RU"/>
         </w:rPr>
         <w:t>;</w:t>
       </w:r>
@@ -2287,7 +2287,7 @@
           <w:rFonts w:ascii="Times New Roman" w:eastAsia="Times New Roman" w:hAnsi="Times New Roman"/>
           <w:sz w:val="28"/>
           <w:szCs w:val="24"/>
-          <w:lang w:eastAsia="ru-RU"/>
+          <w:lang w:val="en-US" w:eastAsia="ru-RU"/>
         </w:rPr>
         <w:tab/>
       </w:r>
@@ -2305,7 +2305,7 @@
           <w:rFonts w:ascii="Times New Roman" w:eastAsia="Times New Roman" w:hAnsi="Times New Roman"/>
           <w:sz w:val="28"/>
           <w:szCs w:val="24"/>
-          <w:lang w:eastAsia="ru-RU"/>
+          <w:lang w:val="en-US" w:eastAsia="ru-RU"/>
         </w:rPr>
         <w:t xml:space="preserve"> += 1 / </w:t>
       </w:r>
@@ -2323,7 +2323,7 @@
           <w:rFonts w:ascii="Times New Roman" w:eastAsia="Times New Roman" w:hAnsi="Times New Roman"/>
           <w:sz w:val="28"/>
           <w:szCs w:val="24"/>
-          <w:lang w:eastAsia="ru-RU"/>
+          <w:lang w:val="en-US" w:eastAsia="ru-RU"/>
         </w:rPr>
         <w:t>;</w:t>
       </w:r>
@@ -3973,7 +3973,7 @@
           <w:rFonts w:ascii="Times New Roman" w:eastAsia="Times New Roman" w:hAnsi="Times New Roman"/>
           <w:sz w:val="28"/>
           <w:szCs w:val="24"/>
-          <w:lang w:val="en-US" w:eastAsia="ru-RU"/>
+          <w:lang w:eastAsia="ru-RU"/>
         </w:rPr>
       </w:pPr>
       <w:r>
@@ -4154,17 +4154,80 @@
           <w:rFonts w:ascii="Courier New" w:eastAsia="Times New Roman" w:hAnsi="Courier New" w:cs="Courier New"/>
           <w:sz w:val="24"/>
           <w:szCs w:val="24"/>
-          <w:lang w:val="en-US" w:eastAsia="ru-RU"/>
-        </w:rPr>
-      </w:pPr>
-      <w:r>
-        <w:rPr>
-          <w:rFonts w:ascii="Courier New" w:eastAsia="Times New Roman" w:hAnsi="Courier New" w:cs="Courier New"/>
-          <w:sz w:val="24"/>
-          <w:szCs w:val="24"/>
-          <w:lang w:val="en-US" w:eastAsia="ru-RU"/>
-        </w:rPr>
-        <w:t>public static void fizzBuzz(){</w:t>
+          <w:lang w:val="uk-UA" w:eastAsia="ru-RU"/>
+        </w:rPr>
+      </w:pPr>
+      <w:r>
+        <w:rPr>
+          <w:rFonts w:ascii="Courier New" w:eastAsia="Times New Roman" w:hAnsi="Courier New" w:cs="Courier New"/>
+          <w:sz w:val="24"/>
+          <w:szCs w:val="24"/>
+          <w:lang w:val="en-US" w:eastAsia="ru-RU"/>
+        </w:rPr>
+        <w:t>public</w:t>
+      </w:r>
+      <w:r>
+        <w:rPr>
+          <w:rFonts w:ascii="Courier New" w:eastAsia="Times New Roman" w:hAnsi="Courier New" w:cs="Courier New"/>
+          <w:sz w:val="24"/>
+          <w:szCs w:val="24"/>
+          <w:lang w:val="uk-UA" w:eastAsia="ru-RU"/>
+        </w:rPr>
+        <w:t xml:space="preserve"> </w:t>
+      </w:r>
+      <w:r>
+        <w:rPr>
+          <w:rFonts w:ascii="Courier New" w:eastAsia="Times New Roman" w:hAnsi="Courier New" w:cs="Courier New"/>
+          <w:sz w:val="24"/>
+          <w:szCs w:val="24"/>
+          <w:lang w:val="en-US" w:eastAsia="ru-RU"/>
+        </w:rPr>
+        <w:t>static</w:t>
+      </w:r>
+      <w:r>
+        <w:rPr>
+          <w:rFonts w:ascii="Courier New" w:eastAsia="Times New Roman" w:hAnsi="Courier New" w:cs="Courier New"/>
+          <w:sz w:val="24"/>
+          <w:szCs w:val="24"/>
+          <w:lang w:val="uk-UA" w:eastAsia="ru-RU"/>
+        </w:rPr>
+        <w:t xml:space="preserve"> </w:t>
+      </w:r>
+      <w:r>
+        <w:rPr>
+          <w:rFonts w:ascii="Courier New" w:eastAsia="Times New Roman" w:hAnsi="Courier New" w:cs="Courier New"/>
+          <w:sz w:val="24"/>
+          <w:szCs w:val="24"/>
+          <w:lang w:val="en-US" w:eastAsia="ru-RU"/>
+        </w:rPr>
+        <w:t>void</w:t>
+      </w:r>
+      <w:r>
+        <w:rPr>
+          <w:rFonts w:ascii="Courier New" w:eastAsia="Times New Roman" w:hAnsi="Courier New" w:cs="Courier New"/>
+          <w:sz w:val="24"/>
+          <w:szCs w:val="24"/>
+          <w:lang w:val="uk-UA" w:eastAsia="ru-RU"/>
+        </w:rPr>
+        <w:t xml:space="preserve"> </w:t>
+      </w:r>
+      <w:r>
+        <w:rPr>
+          <w:rFonts w:ascii="Courier New" w:eastAsia="Times New Roman" w:hAnsi="Courier New" w:cs="Courier New"/>
+          <w:sz w:val="24"/>
+          <w:szCs w:val="24"/>
+          <w:lang w:val="en-US" w:eastAsia="ru-RU"/>
+        </w:rPr>
+        <w:t>fizzBuzz</w:t>
+      </w:r>
+      <w:r>
+        <w:rPr>
+          <w:rFonts w:ascii="Courier New" w:eastAsia="Times New Roman" w:hAnsi="Courier New" w:cs="Courier New"/>
+          <w:sz w:val="24"/>
+          <w:szCs w:val="24"/>
+          <w:lang w:val="uk-UA" w:eastAsia="ru-RU"/>
+        </w:rPr>
+        <w:t>(){</w:t>
       </w:r>
     </w:p>
     <w:p>
@@ -4175,17 +4238,107 @@
           <w:rFonts w:ascii="Courier New" w:eastAsia="Times New Roman" w:hAnsi="Courier New" w:cs="Courier New"/>
           <w:sz w:val="24"/>
           <w:szCs w:val="24"/>
-          <w:lang w:val="en-US" w:eastAsia="ru-RU"/>
-        </w:rPr>
-      </w:pPr>
-      <w:r>
-        <w:rPr>
-          <w:rFonts w:ascii="Courier New" w:eastAsia="Times New Roman" w:hAnsi="Courier New" w:cs="Courier New"/>
-          <w:sz w:val="24"/>
-          <w:szCs w:val="24"/>
-          <w:lang w:val="en-US" w:eastAsia="ru-RU"/>
-        </w:rPr>
-        <w:t xml:space="preserve">        for (int i = 1;i&lt;=100;i++){</w:t>
+          <w:lang w:val="uk-UA" w:eastAsia="ru-RU"/>
+        </w:rPr>
+      </w:pPr>
+      <w:r>
+        <w:rPr>
+          <w:rFonts w:ascii="Courier New" w:eastAsia="Times New Roman" w:hAnsi="Courier New" w:cs="Courier New"/>
+          <w:sz w:val="24"/>
+          <w:szCs w:val="24"/>
+          <w:lang w:val="uk-UA" w:eastAsia="ru-RU"/>
+        </w:rPr>
+        <w:t xml:space="preserve">        </w:t>
+      </w:r>
+      <w:r>
+        <w:rPr>
+          <w:rFonts w:ascii="Courier New" w:eastAsia="Times New Roman" w:hAnsi="Courier New" w:cs="Courier New"/>
+          <w:sz w:val="24"/>
+          <w:szCs w:val="24"/>
+          <w:lang w:val="en-US" w:eastAsia="ru-RU"/>
+        </w:rPr>
+        <w:t>for</w:t>
+      </w:r>
+      <w:r>
+        <w:rPr>
+          <w:rFonts w:ascii="Courier New" w:eastAsia="Times New Roman" w:hAnsi="Courier New" w:cs="Courier New"/>
+          <w:sz w:val="24"/>
+          <w:szCs w:val="24"/>
+          <w:lang w:val="uk-UA" w:eastAsia="ru-RU"/>
+        </w:rPr>
+        <w:t xml:space="preserve"> (</w:t>
+      </w:r>
+      <w:r>
+        <w:rPr>
+          <w:rFonts w:ascii="Courier New" w:eastAsia="Times New Roman" w:hAnsi="Courier New" w:cs="Courier New"/>
+          <w:sz w:val="24"/>
+          <w:szCs w:val="24"/>
+          <w:lang w:val="en-US" w:eastAsia="ru-RU"/>
+        </w:rPr>
+        <w:t>int</w:t>
+      </w:r>
+      <w:r>
+        <w:rPr>
+          <w:rFonts w:ascii="Courier New" w:eastAsia="Times New Roman" w:hAnsi="Courier New" w:cs="Courier New"/>
+          <w:sz w:val="24"/>
+          <w:szCs w:val="24"/>
+          <w:lang w:val="uk-UA" w:eastAsia="ru-RU"/>
+        </w:rPr>
+        <w:t xml:space="preserve"> </w:t>
+      </w:r>
+      <w:r>
+        <w:rPr>
+          <w:rFonts w:ascii="Courier New" w:eastAsia="Times New Roman" w:hAnsi="Courier New" w:cs="Courier New"/>
+          <w:sz w:val="24"/>
+          <w:szCs w:val="24"/>
+          <w:lang w:val="en-US" w:eastAsia="ru-RU"/>
+        </w:rPr>
+        <w:t>i</w:t>
+      </w:r>
+      <w:r>
+        <w:rPr>
+          <w:rFonts w:ascii="Courier New" w:eastAsia="Times New Roman" w:hAnsi="Courier New" w:cs="Courier New"/>
+          <w:sz w:val="24"/>
+          <w:szCs w:val="24"/>
+          <w:lang w:val="uk-UA" w:eastAsia="ru-RU"/>
+        </w:rPr>
+        <w:t xml:space="preserve"> = 1;</w:t>
+      </w:r>
+      <w:r>
+        <w:rPr>
+          <w:rFonts w:ascii="Courier New" w:eastAsia="Times New Roman" w:hAnsi="Courier New" w:cs="Courier New"/>
+          <w:sz w:val="24"/>
+          <w:szCs w:val="24"/>
+          <w:lang w:val="en-US" w:eastAsia="ru-RU"/>
+        </w:rPr>
+        <w:t>i</w:t>
+      </w:r>
+      <w:r>
+        <w:rPr>
+          <w:rFonts w:ascii="Courier New" w:eastAsia="Times New Roman" w:hAnsi="Courier New" w:cs="Courier New"/>
+          <w:sz w:val="24"/>
+          <w:szCs w:val="24"/>
+          <w:lang w:val="uk-UA" w:eastAsia="ru-RU"/>
+        </w:rPr>
+        <w:t>&lt;=100;</w:t>
+      </w:r>
+      <w:r>
+        <w:rPr>
+          <w:rFonts w:ascii="Courier New" w:eastAsia="Times New Roman" w:hAnsi="Courier New" w:cs="Courier New"/>
+          <w:sz w:val="24"/>
+          <w:szCs w:val="24"/>
+          <w:lang w:val="en-US" w:eastAsia="ru-RU"/>
+        </w:rPr>
+        <w:t>i</w:t>
+      </w:r>
+      <w:r>
+        <w:rPr>
+          <w:rFonts w:ascii="Courier New" w:eastAsia="Times New Roman" w:hAnsi="Courier New" w:cs="Courier New"/>
+          <w:sz w:val="24"/>
+          <w:szCs w:val="24"/>
+          <w:lang w:val="uk-UA" w:eastAsia="ru-RU"/>
+        </w:rPr>
+        <w:t>++){</w:t>
       </w:r>
     </w:p>
     <w:p>
@@ -4204,9 +4357,18 @@
           <w:rFonts w:ascii="Courier New" w:eastAsia="Times New Roman" w:hAnsi="Courier New" w:cs="Courier New"/>
           <w:sz w:val="24"/>
           <w:szCs w:val="24"/>
-          <w:lang w:val="en-US" w:eastAsia="ru-RU"/>
-        </w:rPr>
-        <w:t xml:space="preserve">             if (i % 3 == 0){</w:t>
+          <w:lang w:val="uk-UA" w:eastAsia="ru-RU"/>
+        </w:rPr>
+        <w:t xml:space="preserve">             </w:t>
+      </w:r>
+      <w:r>
+        <w:rPr>
+          <w:rFonts w:ascii="Courier New" w:eastAsia="Times New Roman" w:hAnsi="Courier New" w:cs="Courier New"/>
+          <w:sz w:val="24"/>
+          <w:szCs w:val="24"/>
+          <w:lang w:val="en-US" w:eastAsia="ru-RU"/>
+        </w:rPr>
+        <w:t>if (i % 3 == 0){</w:t>
       </w:r>
     </w:p>
     <w:p>
@@ -4394,7 +4556,7 @@
         </w:rPr>
         <w:lastRenderedPageBreak/>
         <w:drawing>
-          <wp:inline distT="0" distB="0" distL="0" distR="0" wp14:anchorId="56500510" wp14:editId="2AB9A0C7">
+          <wp:inline distT="0" distB="0" distL="0" distR="0" wp14:anchorId="56500510" wp14:editId="735FF858">
             <wp:extent cx="4124325" cy="5329897"/>
             <wp:effectExtent l="0" t="0" r="0" b="0"/>
             <wp:docPr id="1" name="Рисунок 1"/>
@@ -4447,7 +4609,6 @@
           <w:rFonts w:ascii="Times New Roman" w:hAnsi="Times New Roman"/>
           <w:sz w:val="28"/>
           <w:szCs w:val="28"/>
-          <w:lang w:val="en-US"/>
         </w:rPr>
       </w:pPr>
       <w:r>
@@ -4463,7 +4624,6 @@
           <w:rFonts w:ascii="Times New Roman" w:hAnsi="Times New Roman"/>
           <w:sz w:val="28"/>
           <w:szCs w:val="28"/>
-          <w:lang w:val="en-US"/>
         </w:rPr>
         <w:t xml:space="preserve"> 2.</w:t>
       </w:r>
@@ -5133,15 +5293,20 @@
       </w:pPr>
       <w:r>
         <w:rPr>
+          <w:rFonts w:ascii="Courier New" w:hAnsi="Courier New" w:cs="Courier New"/>
+          <w:b/>
+          <w:bCs/>
           <w:noProof/>
+          <w:sz w:val="24"/>
+          <w:szCs w:val="24"/>
           <w:lang w:eastAsia="ru-RU"/>
         </w:rPr>
         <w:lastRenderedPageBreak/>
         <w:drawing>
-          <wp:inline distT="0" distB="0" distL="0" distR="0" wp14:anchorId="52901127" wp14:editId="2A3DE1AA">
-            <wp:extent cx="3094137" cy="4714875"/>
-            <wp:effectExtent l="0" t="0" r="0" b="0"/>
-            <wp:docPr id="6" name="Рисунок 6"/>
+          <wp:inline distT="0" distB="0" distL="0" distR="0" wp14:anchorId="612AF7CF" wp14:editId="6A557098">
+            <wp:extent cx="4968240" cy="4724400"/>
+            <wp:effectExtent l="0" t="0" r="3810" b="0"/>
+            <wp:docPr id="5" name="Рисунок 5" descr="C:\Users\София\Desktop\Screenshot_4.png"/>
             <wp:cNvGraphicFramePr>
               <a:graphicFrameLocks xmlns:a="http://schemas.openxmlformats.org/drawingml/2006/main" noChangeAspect="1"/>
             </wp:cNvGraphicFramePr>
@@ -5149,30 +5314,36 @@
               <a:graphicData uri="http://schemas.openxmlformats.org/drawingml/2006/picture">
                 <pic:pic xmlns:pic="http://schemas.openxmlformats.org/drawingml/2006/picture">
                   <pic:nvPicPr>
-                    <pic:cNvPr id="1" name=""/>
-                    <pic:cNvPicPr/>
+                    <pic:cNvPr id="0" name="Picture 2" descr="C:\Users\София\Desktop\Screenshot_4.png"/>
+                    <pic:cNvPicPr>
+                      <a:picLocks noChangeAspect="1" noChangeArrowheads="1"/>
+                    </pic:cNvPicPr>
                   </pic:nvPicPr>
-                  <pic:blipFill rotWithShape="1">
-                    <a:blip r:embed="rId10"/>
-                    <a:srcRect l="4169" t="9977" r="65527" b="7925"/>
-                    <a:stretch/>
+                  <pic:blipFill>
+                    <a:blip r:embed="rId10">
+                      <a:extLst>
+                        <a:ext uri="{28A0092B-C50C-407E-A947-70E740481C1C}">
+                          <a14:useLocalDpi xmlns:a14="http://schemas.microsoft.com/office/drawing/2010/main" val="0"/>
+                        </a:ext>
+                      </a:extLst>
+                    </a:blip>
+                    <a:srcRect/>
+                    <a:stretch>
+                      <a:fillRect/>
+                    </a:stretch>
                   </pic:blipFill>
                   <pic:spPr bwMode="auto">
                     <a:xfrm>
                       <a:off x="0" y="0"/>
-                      <a:ext cx="3123942" cy="4760292"/>
+                      <a:ext cx="4968240" cy="4724400"/>
                     </a:xfrm>
                     <a:prstGeom prst="rect">
                       <a:avLst/>
                     </a:prstGeom>
+                    <a:noFill/>
                     <a:ln>
                       <a:noFill/>
                     </a:ln>
-                    <a:extLst>
-                      <a:ext uri="{53640926-AAD7-44D8-BBD7-CCE9431645EC}">
-                        <a14:shadowObscured xmlns:a14="http://schemas.microsoft.com/office/drawing/2010/main"/>
-                      </a:ext>
-                    </a:extLst>
                   </pic:spPr>
                 </pic:pic>
               </a:graphicData>
@@ -5180,6 +5351,8 @@
           </wp:inline>
         </w:drawing>
       </w:r>
+      <w:bookmarkStart w:id="5" w:name="_GoBack"/>
+      <w:bookmarkEnd w:id="5"/>
     </w:p>
     <w:p>
       <w:pPr>
@@ -5195,7 +5368,6 @@
           <w:bCs/>
           <w:sz w:val="24"/>
           <w:szCs w:val="24"/>
-          <w:lang w:val="en-US"/>
         </w:rPr>
       </w:pPr>
       <w:r>
@@ -5385,8 +5557,6 @@
         <w:t>ЛИТЕРАТУРА</w:t>
       </w:r>
     </w:p>
-    <w:bookmarkStart w:id="5" w:name="_GoBack"/>
-    <w:bookmarkEnd w:id="5"/>
     <w:p>
       <w:pPr>
         <w:pStyle w:val="a9"/>
@@ -5404,54 +5574,17 @@
           <w:szCs w:val="28"/>
         </w:rPr>
       </w:pPr>
-      <w:r>
-        <w:rPr>
-          <w:rFonts w:ascii="Times New Roman" w:hAnsi="Times New Roman"/>
-          <w:sz w:val="28"/>
-          <w:szCs w:val="28"/>
-        </w:rPr>
-        <w:fldChar w:fldCharType="begin"/>
-      </w:r>
-      <w:r>
-        <w:rPr>
-          <w:rFonts w:ascii="Times New Roman" w:hAnsi="Times New Roman"/>
-          <w:sz w:val="28"/>
-          <w:szCs w:val="28"/>
-        </w:rPr>
-        <w:instrText xml:space="preserve"> HYPERLINK "https://github.com/fuckkilla/Fuchilo_Java_Labs" </w:instrText>
-      </w:r>
-      <w:r>
-        <w:rPr>
-          <w:rFonts w:ascii="Times New Roman" w:hAnsi="Times New Roman"/>
-          <w:sz w:val="28"/>
-          <w:szCs w:val="28"/>
-        </w:rPr>
-      </w:r>
-      <w:r>
-        <w:rPr>
-          <w:rFonts w:ascii="Times New Roman" w:hAnsi="Times New Roman"/>
-          <w:sz w:val="28"/>
-          <w:szCs w:val="28"/>
-        </w:rPr>
-        <w:fldChar w:fldCharType="separate"/>
-      </w:r>
-      <w:r>
-        <w:rPr>
-          <w:rStyle w:val="a4"/>
-          <w:rFonts w:ascii="Times New Roman" w:hAnsi="Times New Roman"/>
-          <w:sz w:val="28"/>
-          <w:szCs w:val="28"/>
-        </w:rPr>
-        <w:t>https://github.com/fuckkilla/Fuchilo_Java_Labs</w:t>
-      </w:r>
-      <w:r>
-        <w:rPr>
-          <w:rFonts w:ascii="Times New Roman" w:hAnsi="Times New Roman"/>
-          <w:sz w:val="28"/>
-          <w:szCs w:val="28"/>
-        </w:rPr>
-        <w:fldChar w:fldCharType="end"/>
-      </w:r>
+      <w:hyperlink r:id="rId11" w:history="1">
+        <w:r>
+          <w:rPr>
+            <w:rStyle w:val="a4"/>
+            <w:rFonts w:ascii="Times New Roman" w:hAnsi="Times New Roman"/>
+            <w:sz w:val="28"/>
+            <w:szCs w:val="28"/>
+          </w:rPr>
+          <w:t>https://github.com/fuckkilla/Fuchilo_Java_Labs</w:t>
+        </w:r>
+      </w:hyperlink>
     </w:p>
     <w:sectPr>
       <w:pgSz w:w="11906" w:h="16838"/>
@@ -6030,6 +6163,7 @@
   <w:style w:type="character" w:default="1" w:styleId="a0">
     <w:name w:val="Default Paragraph Font"/>
     <w:uiPriority w:val="1"/>
+    <w:semiHidden/>
     <w:unhideWhenUsed/>
   </w:style>
   <w:style w:type="table" w:default="1" w:styleId="a1">

</xml_diff>